<commit_message>
Completed classic problems in linked list (except check for palindrome in a list)
</commit_message>
<xml_diff>
--- a/LinkedList.docx
+++ b/LinkedList.docx
@@ -1723,10 +1723,7 @@
     </w:p>
     <w:p>
       <w:r>
-        <w:t xml:space="preserve"> </w:t>
-      </w:r>
-      <w:r>
-        <w:t>/**</w:t>
+        <w:t xml:space="preserve"> /**</w:t>
       </w:r>
     </w:p>
     <w:p>
@@ -2558,23 +2555,2229 @@
     </w:p>
     <w:p>
       <w:r>
-        <w:t xml:space="preserve">       }</w:t>
-      </w:r>
+        <w:t xml:space="preserve">       }        return head;</w:t>
+      </w:r>
+    </w:p>
+    <w:p>
+      <w:r>
+        <w:t xml:space="preserve">    }</w:t>
+      </w:r>
+    </w:p>
+    <w:p>
+      <w:r>
+        <w:t>}</w:t>
+      </w:r>
+    </w:p>
+    <w:p>
+      <w:pPr>
+        <w:shd w:val="clear" w:color="auto" w:fill="F5F5F5"/>
+        <w:spacing w:after="0" w:line="240" w:lineRule="auto"/>
+        <w:rPr>
+          <w:rFonts w:ascii="Segoe UI" w:eastAsia="Times New Roman" w:hAnsi="Segoe UI" w:cs="Segoe UI"/>
+          <w:b/>
+          <w:bCs/>
+          <w:sz w:val="36"/>
+          <w:szCs w:val="36"/>
+        </w:rPr>
+      </w:pPr>
+      <w:r>
+        <w:rPr>
+          <w:rFonts w:ascii="Segoe UI" w:eastAsia="Times New Roman" w:hAnsi="Segoe UI" w:cs="Segoe UI"/>
+          <w:b/>
+          <w:bCs/>
+          <w:sz w:val="36"/>
+          <w:szCs w:val="36"/>
+        </w:rPr>
+        <w:lastRenderedPageBreak/>
+        <w:t>Intersection of Two Linked Lists</w:t>
+      </w:r>
+    </w:p>
+    <w:p/>
+    <w:p>
+      <w:r>
+        <w:t>/**</w:t>
+      </w:r>
+    </w:p>
+    <w:p>
+      <w:r>
+        <w:t xml:space="preserve"> * Definition for </w:t>
+      </w:r>
+      <w:proofErr w:type="gramStart"/>
+      <w:r>
+        <w:t>singly-linked</w:t>
+      </w:r>
+      <w:proofErr w:type="gramEnd"/>
+      <w:r>
+        <w:t xml:space="preserve"> list.</w:t>
+      </w:r>
+    </w:p>
+    <w:p>
+      <w:r>
+        <w:t xml:space="preserve"> * public class </w:t>
+      </w:r>
+      <w:proofErr w:type="spellStart"/>
+      <w:r>
+        <w:t>ListNode</w:t>
+      </w:r>
+      <w:proofErr w:type="spellEnd"/>
+      <w:r>
+        <w:t xml:space="preserve"> {</w:t>
+      </w:r>
+    </w:p>
+    <w:p>
+      <w:r>
+        <w:t xml:space="preserve"> *     int </w:t>
+      </w:r>
+      <w:proofErr w:type="spellStart"/>
+      <w:r>
+        <w:t>val</w:t>
+      </w:r>
+      <w:proofErr w:type="spellEnd"/>
+      <w:r>
+        <w:t>;</w:t>
+      </w:r>
+    </w:p>
+    <w:p>
+      <w:r>
+        <w:t xml:space="preserve"> *     </w:t>
+      </w:r>
+      <w:proofErr w:type="spellStart"/>
+      <w:r>
+        <w:t>ListNode</w:t>
+      </w:r>
+      <w:proofErr w:type="spellEnd"/>
+      <w:r>
+        <w:t xml:space="preserve"> next;</w:t>
+      </w:r>
+    </w:p>
+    <w:p>
+      <w:r>
+        <w:t xml:space="preserve"> *     </w:t>
+      </w:r>
+      <w:proofErr w:type="spellStart"/>
+      <w:proofErr w:type="gramStart"/>
+      <w:r>
+        <w:t>ListNode</w:t>
+      </w:r>
+      <w:proofErr w:type="spellEnd"/>
+      <w:r>
+        <w:t>(</w:t>
+      </w:r>
+      <w:proofErr w:type="gramEnd"/>
+      <w:r>
+        <w:t>int x) {</w:t>
+      </w:r>
+    </w:p>
+    <w:p>
+      <w:r>
+        <w:t xml:space="preserve"> *         </w:t>
+      </w:r>
+      <w:proofErr w:type="spellStart"/>
+      <w:r>
+        <w:t>val</w:t>
+      </w:r>
+      <w:proofErr w:type="spellEnd"/>
+      <w:r>
+        <w:t xml:space="preserve"> = x;</w:t>
+      </w:r>
+    </w:p>
+    <w:p>
+      <w:r>
+        <w:t xml:space="preserve"> *         next = null;</w:t>
+      </w:r>
+    </w:p>
+    <w:p>
+      <w:r>
+        <w:t xml:space="preserve"> *     }</w:t>
+      </w:r>
+    </w:p>
+    <w:p>
+      <w:r>
+        <w:t xml:space="preserve"> * }</w:t>
+      </w:r>
+    </w:p>
+    <w:p>
+      <w:r>
+        <w:t xml:space="preserve"> */</w:t>
+      </w:r>
+    </w:p>
+    <w:p>
+      <w:r>
+        <w:t>public class Solution {</w:t>
+      </w:r>
+    </w:p>
+    <w:p>
+      <w:r>
+        <w:t xml:space="preserve">    public </w:t>
+      </w:r>
+      <w:proofErr w:type="spellStart"/>
+      <w:r>
+        <w:t>ListNode</w:t>
+      </w:r>
+      <w:proofErr w:type="spellEnd"/>
+      <w:r>
+        <w:t xml:space="preserve"> </w:t>
+      </w:r>
+      <w:proofErr w:type="spellStart"/>
+      <w:proofErr w:type="gramStart"/>
+      <w:r>
+        <w:t>getIntersectionNode</w:t>
+      </w:r>
+      <w:proofErr w:type="spellEnd"/>
+      <w:r>
+        <w:t>(</w:t>
+      </w:r>
+      <w:proofErr w:type="spellStart"/>
+      <w:proofErr w:type="gramEnd"/>
+      <w:r>
+        <w:t>ListNode</w:t>
+      </w:r>
+      <w:proofErr w:type="spellEnd"/>
+      <w:r>
+        <w:t xml:space="preserve"> </w:t>
+      </w:r>
+      <w:proofErr w:type="spellStart"/>
+      <w:r>
+        <w:t>headA</w:t>
+      </w:r>
+      <w:proofErr w:type="spellEnd"/>
+      <w:r>
+        <w:t xml:space="preserve">, </w:t>
+      </w:r>
+      <w:proofErr w:type="spellStart"/>
+      <w:r>
+        <w:t>ListNode</w:t>
+      </w:r>
+      <w:proofErr w:type="spellEnd"/>
+      <w:r>
+        <w:t xml:space="preserve"> </w:t>
+      </w:r>
+      <w:proofErr w:type="spellStart"/>
+      <w:r>
+        <w:t>headB</w:t>
+      </w:r>
+      <w:proofErr w:type="spellEnd"/>
+      <w:r>
+        <w:t>) {</w:t>
+      </w:r>
+    </w:p>
+    <w:p>
+      <w:r>
+        <w:t xml:space="preserve">        int </w:t>
+      </w:r>
+      <w:proofErr w:type="spellStart"/>
+      <w:r>
+        <w:t>smal</w:t>
+      </w:r>
+      <w:proofErr w:type="spellEnd"/>
+      <w:r>
+        <w:t>=0;</w:t>
+      </w:r>
+    </w:p>
+    <w:p>
+      <w:r>
+        <w:t xml:space="preserve">        int </w:t>
+      </w:r>
+      <w:proofErr w:type="spellStart"/>
+      <w:r>
+        <w:t>larg</w:t>
+      </w:r>
+      <w:proofErr w:type="spellEnd"/>
+      <w:r>
+        <w:t>=0;</w:t>
+      </w:r>
+    </w:p>
+    <w:p>
+      <w:r>
+        <w:t xml:space="preserve">        </w:t>
+      </w:r>
+      <w:proofErr w:type="spellStart"/>
+      <w:r>
+        <w:t>ListNode</w:t>
+      </w:r>
+      <w:proofErr w:type="spellEnd"/>
+      <w:r>
+        <w:t xml:space="preserve"> small=</w:t>
+      </w:r>
+      <w:proofErr w:type="spellStart"/>
+      <w:r>
+        <w:t>headA</w:t>
+      </w:r>
+      <w:proofErr w:type="spellEnd"/>
+      <w:r>
+        <w:t>;</w:t>
+      </w:r>
+    </w:p>
+    <w:p>
+      <w:r>
+        <w:t xml:space="preserve">        </w:t>
+      </w:r>
+      <w:proofErr w:type="spellStart"/>
+      <w:r>
+        <w:t>ListNode</w:t>
+      </w:r>
+      <w:proofErr w:type="spellEnd"/>
+      <w:r>
+        <w:t xml:space="preserve"> large=</w:t>
+      </w:r>
+      <w:proofErr w:type="spellStart"/>
+      <w:r>
+        <w:t>headB</w:t>
+      </w:r>
+      <w:proofErr w:type="spellEnd"/>
+      <w:r>
+        <w:t>;</w:t>
+      </w:r>
+    </w:p>
+    <w:p>
+      <w:r>
+        <w:t xml:space="preserve">        </w:t>
+      </w:r>
+      <w:proofErr w:type="gramStart"/>
+      <w:r>
+        <w:t>if(</w:t>
+      </w:r>
+      <w:proofErr w:type="gramEnd"/>
+      <w:r>
+        <w:t>small==null || large ==null)</w:t>
+      </w:r>
+    </w:p>
+    <w:p>
+      <w:r>
+        <w:t xml:space="preserve">            return null;</w:t>
+      </w:r>
+    </w:p>
+    <w:p>
+      <w:r>
+        <w:t xml:space="preserve">        if(large==small)</w:t>
+      </w:r>
+    </w:p>
+    <w:p>
+      <w:r>
+        <w:t xml:space="preserve">            return large;</w:t>
+      </w:r>
+    </w:p>
+    <w:p>
+      <w:r>
+        <w:t xml:space="preserve">        while(</w:t>
+      </w:r>
+      <w:proofErr w:type="gramStart"/>
+      <w:r>
+        <w:t>small!=</w:t>
+      </w:r>
+      <w:proofErr w:type="gramEnd"/>
+      <w:r>
+        <w:t>null){</w:t>
+      </w:r>
+    </w:p>
+    <w:p>
+      <w:r>
+        <w:t xml:space="preserve">            small=</w:t>
+      </w:r>
+      <w:proofErr w:type="spellStart"/>
+      <w:proofErr w:type="gramStart"/>
+      <w:r>
+        <w:t>small.next</w:t>
+      </w:r>
+      <w:proofErr w:type="spellEnd"/>
+      <w:proofErr w:type="gramEnd"/>
+      <w:r>
+        <w:t>;</w:t>
+      </w:r>
+    </w:p>
+    <w:p>
+      <w:r>
+        <w:t xml:space="preserve">            </w:t>
+      </w:r>
+      <w:proofErr w:type="spellStart"/>
+      <w:r>
+        <w:t>smal</w:t>
+      </w:r>
+      <w:proofErr w:type="spellEnd"/>
+      <w:r>
+        <w:t>++;</w:t>
+      </w:r>
+    </w:p>
+    <w:p>
+      <w:r>
+        <w:t xml:space="preserve">        }</w:t>
+      </w:r>
+    </w:p>
+    <w:p>
+      <w:r>
+        <w:t xml:space="preserve">        while(</w:t>
+      </w:r>
+      <w:proofErr w:type="gramStart"/>
+      <w:r>
+        <w:t>large!=</w:t>
+      </w:r>
+      <w:proofErr w:type="gramEnd"/>
+      <w:r>
+        <w:t>null){</w:t>
+      </w:r>
+    </w:p>
+    <w:p>
+      <w:r>
+        <w:t xml:space="preserve">            large=</w:t>
+      </w:r>
+      <w:proofErr w:type="spellStart"/>
+      <w:proofErr w:type="gramStart"/>
+      <w:r>
+        <w:t>large.next</w:t>
+      </w:r>
+      <w:proofErr w:type="spellEnd"/>
+      <w:proofErr w:type="gramEnd"/>
+      <w:r>
+        <w:t>;</w:t>
+      </w:r>
+    </w:p>
+    <w:p>
+      <w:r>
+        <w:lastRenderedPageBreak/>
+        <w:t xml:space="preserve">            </w:t>
+      </w:r>
+      <w:proofErr w:type="spellStart"/>
+      <w:r>
+        <w:t>larg</w:t>
+      </w:r>
+      <w:proofErr w:type="spellEnd"/>
+      <w:r>
+        <w:t>++;</w:t>
+      </w:r>
+    </w:p>
+    <w:p>
+      <w:r>
+        <w:t xml:space="preserve">        }</w:t>
+      </w:r>
+    </w:p>
+    <w:p>
+      <w:r>
+        <w:t xml:space="preserve">        if(</w:t>
+      </w:r>
+      <w:proofErr w:type="spellStart"/>
+      <w:r>
+        <w:t>smal</w:t>
+      </w:r>
+      <w:proofErr w:type="spellEnd"/>
+      <w:r>
+        <w:t>&lt;</w:t>
+      </w:r>
+      <w:proofErr w:type="spellStart"/>
+      <w:r>
+        <w:t>larg</w:t>
+      </w:r>
+      <w:proofErr w:type="spellEnd"/>
+      <w:proofErr w:type="gramStart"/>
+      <w:r>
+        <w:t>){</w:t>
+      </w:r>
+      <w:proofErr w:type="gramEnd"/>
+    </w:p>
+    <w:p>
+      <w:r>
+        <w:t xml:space="preserve">            small=</w:t>
+      </w:r>
+      <w:proofErr w:type="spellStart"/>
+      <w:r>
+        <w:t>headA</w:t>
+      </w:r>
+      <w:proofErr w:type="spellEnd"/>
+      <w:r>
+        <w:t>;</w:t>
+      </w:r>
+    </w:p>
+    <w:p>
+      <w:r>
+        <w:t xml:space="preserve">            large=</w:t>
+      </w:r>
+      <w:proofErr w:type="spellStart"/>
+      <w:r>
+        <w:t>headB</w:t>
+      </w:r>
+      <w:proofErr w:type="spellEnd"/>
+      <w:r>
+        <w:t>;</w:t>
+      </w:r>
+    </w:p>
+    <w:p>
+      <w:r>
+        <w:t xml:space="preserve">        }</w:t>
+      </w:r>
+    </w:p>
+    <w:p>
+      <w:r>
+        <w:t xml:space="preserve">        </w:t>
+      </w:r>
+      <w:proofErr w:type="gramStart"/>
+      <w:r>
+        <w:t>else{</w:t>
+      </w:r>
+      <w:proofErr w:type="gramEnd"/>
+    </w:p>
+    <w:p>
+      <w:r>
+        <w:t xml:space="preserve">            small=</w:t>
+      </w:r>
+      <w:proofErr w:type="spellStart"/>
+      <w:r>
+        <w:t>headB</w:t>
+      </w:r>
+      <w:proofErr w:type="spellEnd"/>
+      <w:r>
+        <w:t>;</w:t>
+      </w:r>
+    </w:p>
+    <w:p>
+      <w:r>
+        <w:t xml:space="preserve">            large=</w:t>
+      </w:r>
+      <w:proofErr w:type="spellStart"/>
+      <w:r>
+        <w:t>headA</w:t>
+      </w:r>
+      <w:proofErr w:type="spellEnd"/>
+      <w:r>
+        <w:t>;</w:t>
+      </w:r>
+    </w:p>
+    <w:p>
+      <w:r>
+        <w:t xml:space="preserve">        }</w:t>
+      </w:r>
+    </w:p>
+    <w:p>
+      <w:r>
+        <w:t xml:space="preserve">        int </w:t>
+      </w:r>
+      <w:proofErr w:type="spellStart"/>
+      <w:r>
+        <w:t>i</w:t>
+      </w:r>
+      <w:proofErr w:type="spellEnd"/>
+      <w:r>
+        <w:t>=1;</w:t>
+      </w:r>
+    </w:p>
+    <w:p>
+      <w:r>
+        <w:t xml:space="preserve">        </w:t>
+      </w:r>
+      <w:proofErr w:type="spellStart"/>
+      <w:r>
+        <w:t>System.out.println</w:t>
+      </w:r>
+      <w:proofErr w:type="spellEnd"/>
+      <w:r>
+        <w:t>(</w:t>
+      </w:r>
+      <w:proofErr w:type="spellStart"/>
+      <w:r>
+        <w:t>larg-smal</w:t>
+      </w:r>
+      <w:proofErr w:type="spellEnd"/>
+      <w:r>
+        <w:t>);</w:t>
+      </w:r>
+    </w:p>
+    <w:p>
+      <w:r>
+        <w:t xml:space="preserve">        while(</w:t>
+      </w:r>
+      <w:proofErr w:type="spellStart"/>
+      <w:r>
+        <w:t>i</w:t>
+      </w:r>
+      <w:proofErr w:type="spellEnd"/>
+      <w:r>
+        <w:t>&lt;=</w:t>
+      </w:r>
+      <w:proofErr w:type="spellStart"/>
+      <w:r>
+        <w:t>Math.abs</w:t>
+      </w:r>
+      <w:proofErr w:type="spellEnd"/>
+      <w:r>
+        <w:t>(</w:t>
+      </w:r>
+      <w:proofErr w:type="spellStart"/>
+      <w:r>
+        <w:t>larg-smal</w:t>
+      </w:r>
+      <w:proofErr w:type="spellEnd"/>
+      <w:proofErr w:type="gramStart"/>
+      <w:r>
+        <w:t>)){</w:t>
+      </w:r>
+      <w:proofErr w:type="gramEnd"/>
+    </w:p>
+    <w:p>
+      <w:r>
+        <w:t xml:space="preserve">            large=</w:t>
+      </w:r>
+      <w:proofErr w:type="spellStart"/>
+      <w:proofErr w:type="gramStart"/>
+      <w:r>
+        <w:t>large.next</w:t>
+      </w:r>
+      <w:proofErr w:type="spellEnd"/>
+      <w:proofErr w:type="gramEnd"/>
+      <w:r>
+        <w:t>;</w:t>
+      </w:r>
+    </w:p>
+    <w:p>
+      <w:r>
+        <w:t xml:space="preserve">            </w:t>
+      </w:r>
+      <w:proofErr w:type="spellStart"/>
+      <w:r>
+        <w:t>i</w:t>
+      </w:r>
+      <w:proofErr w:type="spellEnd"/>
+      <w:r>
+        <w:t>++;</w:t>
+      </w:r>
+    </w:p>
+    <w:p>
+      <w:r>
+        <w:t xml:space="preserve">        }</w:t>
+      </w:r>
+    </w:p>
+    <w:p>
+      <w:r>
+        <w:t xml:space="preserve">        while(true</w:t>
+      </w:r>
+      <w:proofErr w:type="gramStart"/>
+      <w:r>
+        <w:t>){</w:t>
+      </w:r>
+      <w:proofErr w:type="gramEnd"/>
+    </w:p>
+    <w:p>
+      <w:r>
+        <w:t xml:space="preserve">            if(large==null)</w:t>
+      </w:r>
+    </w:p>
+    <w:p>
+      <w:r>
+        <w:t xml:space="preserve">                return null;</w:t>
+      </w:r>
+    </w:p>
+    <w:p>
+      <w:r>
+        <w:t xml:space="preserve">            if(large==small)</w:t>
+      </w:r>
+    </w:p>
+    <w:p>
+      <w:r>
+        <w:t xml:space="preserve">                return small;</w:t>
+      </w:r>
+    </w:p>
+    <w:p>
+      <w:r>
+        <w:t xml:space="preserve">            </w:t>
+      </w:r>
+      <w:proofErr w:type="spellStart"/>
+      <w:r>
+        <w:t>System.out.println</w:t>
+      </w:r>
+      <w:proofErr w:type="spellEnd"/>
+      <w:r>
+        <w:t>(</w:t>
+      </w:r>
+      <w:proofErr w:type="spellStart"/>
+      <w:r>
+        <w:t>small.val</w:t>
+      </w:r>
+      <w:proofErr w:type="spellEnd"/>
+      <w:r>
+        <w:t>+" "+</w:t>
+      </w:r>
+      <w:proofErr w:type="spellStart"/>
+      <w:r>
+        <w:t>large.val</w:t>
+      </w:r>
+      <w:proofErr w:type="spellEnd"/>
+      <w:r>
+        <w:t>);</w:t>
+      </w:r>
+    </w:p>
+    <w:p>
+      <w:r>
+        <w:t xml:space="preserve">            small=</w:t>
+      </w:r>
+      <w:proofErr w:type="spellStart"/>
+      <w:proofErr w:type="gramStart"/>
+      <w:r>
+        <w:t>small.next</w:t>
+      </w:r>
+      <w:proofErr w:type="spellEnd"/>
+      <w:proofErr w:type="gramEnd"/>
+      <w:r>
+        <w:t>;</w:t>
+      </w:r>
+    </w:p>
+    <w:p>
+      <w:r>
+        <w:t xml:space="preserve">            large=</w:t>
+      </w:r>
+      <w:proofErr w:type="spellStart"/>
+      <w:proofErr w:type="gramStart"/>
+      <w:r>
+        <w:t>large.next</w:t>
+      </w:r>
+      <w:proofErr w:type="spellEnd"/>
+      <w:proofErr w:type="gramEnd"/>
+      <w:r>
+        <w:t>;</w:t>
+      </w:r>
+    </w:p>
+    <w:p>
+      <w:r>
+        <w:t xml:space="preserve">        }    </w:t>
+      </w:r>
+    </w:p>
+    <w:p>
+      <w:r>
+        <w:t xml:space="preserve">    }</w:t>
+      </w:r>
+    </w:p>
+    <w:p>
+      <w:r>
+        <w:t>}</w:t>
+      </w:r>
+    </w:p>
+    <w:p/>
+    <w:p>
+      <w:pPr>
+        <w:shd w:val="clear" w:color="auto" w:fill="F5F5F5"/>
+        <w:spacing w:after="0" w:line="240" w:lineRule="auto"/>
+        <w:rPr>
+          <w:rFonts w:ascii="Segoe UI" w:eastAsia="Times New Roman" w:hAnsi="Segoe UI" w:cs="Segoe UI"/>
+          <w:b/>
+          <w:bCs/>
+          <w:sz w:val="36"/>
+          <w:szCs w:val="36"/>
+        </w:rPr>
+      </w:pPr>
+      <w:r>
+        <w:rPr>
+          <w:rFonts w:ascii="Segoe UI" w:eastAsia="Times New Roman" w:hAnsi="Segoe UI" w:cs="Segoe UI"/>
+          <w:b/>
+          <w:bCs/>
+          <w:sz w:val="36"/>
+          <w:szCs w:val="36"/>
+        </w:rPr>
+        <w:lastRenderedPageBreak/>
+        <w:t>  Reverse Linked List</w:t>
+      </w:r>
+    </w:p>
+    <w:p/>
+    <w:p>
+      <w:r>
+        <w:t>/**</w:t>
+      </w:r>
+    </w:p>
+    <w:p>
+      <w:r>
+        <w:t xml:space="preserve"> * Definition for </w:t>
+      </w:r>
+      <w:proofErr w:type="gramStart"/>
+      <w:r>
+        <w:t>singly-linked</w:t>
+      </w:r>
+      <w:proofErr w:type="gramEnd"/>
+      <w:r>
+        <w:t xml:space="preserve"> list.</w:t>
+      </w:r>
+    </w:p>
+    <w:p>
+      <w:r>
+        <w:t xml:space="preserve"> * public class </w:t>
+      </w:r>
+      <w:proofErr w:type="spellStart"/>
+      <w:r>
+        <w:t>ListNode</w:t>
+      </w:r>
+      <w:proofErr w:type="spellEnd"/>
+      <w:r>
+        <w:t xml:space="preserve"> {</w:t>
+      </w:r>
+    </w:p>
+    <w:p>
+      <w:r>
+        <w:t xml:space="preserve"> *     int </w:t>
+      </w:r>
+      <w:proofErr w:type="spellStart"/>
+      <w:r>
+        <w:t>val</w:t>
+      </w:r>
+      <w:proofErr w:type="spellEnd"/>
+      <w:r>
+        <w:t>;</w:t>
+      </w:r>
+    </w:p>
+    <w:p>
+      <w:r>
+        <w:t xml:space="preserve"> *     </w:t>
+      </w:r>
+      <w:proofErr w:type="spellStart"/>
+      <w:r>
+        <w:t>ListNode</w:t>
+      </w:r>
+      <w:proofErr w:type="spellEnd"/>
+      <w:r>
+        <w:t xml:space="preserve"> next;</w:t>
+      </w:r>
+    </w:p>
+    <w:p>
+      <w:r>
+        <w:t xml:space="preserve"> *     </w:t>
+      </w:r>
+      <w:proofErr w:type="spellStart"/>
+      <w:proofErr w:type="gramStart"/>
+      <w:r>
+        <w:t>ListNode</w:t>
+      </w:r>
+      <w:proofErr w:type="spellEnd"/>
+      <w:r>
+        <w:t>(</w:t>
+      </w:r>
+      <w:proofErr w:type="gramEnd"/>
+      <w:r>
+        <w:t>) {}</w:t>
+      </w:r>
+    </w:p>
+    <w:p>
+      <w:r>
+        <w:t xml:space="preserve"> *     </w:t>
+      </w:r>
+      <w:proofErr w:type="spellStart"/>
+      <w:proofErr w:type="gramStart"/>
+      <w:r>
+        <w:t>ListNode</w:t>
+      </w:r>
+      <w:proofErr w:type="spellEnd"/>
+      <w:r>
+        <w:t>(</w:t>
+      </w:r>
+      <w:proofErr w:type="gramEnd"/>
+      <w:r>
+        <w:t xml:space="preserve">int </w:t>
+      </w:r>
+      <w:proofErr w:type="spellStart"/>
+      <w:r>
+        <w:t>val</w:t>
+      </w:r>
+      <w:proofErr w:type="spellEnd"/>
+      <w:r>
+        <w:t xml:space="preserve">) { </w:t>
+      </w:r>
+      <w:proofErr w:type="spellStart"/>
+      <w:r>
+        <w:t>this.val</w:t>
+      </w:r>
+      <w:proofErr w:type="spellEnd"/>
+      <w:r>
+        <w:t xml:space="preserve"> = </w:t>
+      </w:r>
+      <w:proofErr w:type="spellStart"/>
+      <w:r>
+        <w:t>val</w:t>
+      </w:r>
+      <w:proofErr w:type="spellEnd"/>
+      <w:r>
+        <w:t>; }</w:t>
+      </w:r>
+    </w:p>
+    <w:p>
+      <w:r>
+        <w:t xml:space="preserve"> *     </w:t>
+      </w:r>
+      <w:proofErr w:type="spellStart"/>
+      <w:proofErr w:type="gramStart"/>
+      <w:r>
+        <w:t>ListNode</w:t>
+      </w:r>
+      <w:proofErr w:type="spellEnd"/>
+      <w:r>
+        <w:t>(</w:t>
+      </w:r>
+      <w:proofErr w:type="gramEnd"/>
+      <w:r>
+        <w:t xml:space="preserve">int </w:t>
+      </w:r>
+      <w:proofErr w:type="spellStart"/>
+      <w:r>
+        <w:t>val</w:t>
+      </w:r>
+      <w:proofErr w:type="spellEnd"/>
+      <w:r>
+        <w:t xml:space="preserve">, </w:t>
+      </w:r>
+      <w:proofErr w:type="spellStart"/>
+      <w:r>
+        <w:t>ListNode</w:t>
+      </w:r>
+      <w:proofErr w:type="spellEnd"/>
+      <w:r>
+        <w:t xml:space="preserve"> next) { </w:t>
+      </w:r>
+      <w:proofErr w:type="spellStart"/>
+      <w:r>
+        <w:t>this.val</w:t>
+      </w:r>
+      <w:proofErr w:type="spellEnd"/>
+      <w:r>
+        <w:t xml:space="preserve"> = </w:t>
+      </w:r>
+      <w:proofErr w:type="spellStart"/>
+      <w:r>
+        <w:t>val</w:t>
+      </w:r>
+      <w:proofErr w:type="spellEnd"/>
+      <w:r>
+        <w:t xml:space="preserve">; </w:t>
+      </w:r>
+      <w:proofErr w:type="spellStart"/>
+      <w:r>
+        <w:t>this.next</w:t>
+      </w:r>
+      <w:proofErr w:type="spellEnd"/>
+      <w:r>
+        <w:t xml:space="preserve"> = next; }</w:t>
+      </w:r>
+    </w:p>
+    <w:p>
+      <w:r>
+        <w:t xml:space="preserve"> * }</w:t>
+      </w:r>
+    </w:p>
+    <w:p>
+      <w:r>
+        <w:t xml:space="preserve"> */</w:t>
+      </w:r>
+    </w:p>
+    <w:p>
+      <w:r>
+        <w:t>class Solution {</w:t>
+      </w:r>
+    </w:p>
+    <w:p>
+      <w:r>
+        <w:t xml:space="preserve">    public </w:t>
+      </w:r>
+      <w:proofErr w:type="spellStart"/>
+      <w:r>
+        <w:t>ListNode</w:t>
+      </w:r>
+      <w:proofErr w:type="spellEnd"/>
+      <w:r>
+        <w:t xml:space="preserve"> </w:t>
+      </w:r>
+      <w:proofErr w:type="spellStart"/>
+      <w:proofErr w:type="gramStart"/>
+      <w:r>
+        <w:t>reverseList</w:t>
+      </w:r>
+      <w:proofErr w:type="spellEnd"/>
+      <w:r>
+        <w:t>(</w:t>
+      </w:r>
+      <w:proofErr w:type="spellStart"/>
+      <w:proofErr w:type="gramEnd"/>
+      <w:r>
+        <w:t>ListNode</w:t>
+      </w:r>
+      <w:proofErr w:type="spellEnd"/>
+      <w:r>
+        <w:t xml:space="preserve"> head) {</w:t>
+      </w:r>
+    </w:p>
+    <w:p>
+      <w:r>
+        <w:t xml:space="preserve">        </w:t>
+      </w:r>
+      <w:proofErr w:type="gramStart"/>
+      <w:r>
+        <w:t>if(</w:t>
+      </w:r>
+      <w:proofErr w:type="gramEnd"/>
+      <w:r>
+        <w:t xml:space="preserve">head==null || </w:t>
+      </w:r>
+      <w:proofErr w:type="spellStart"/>
+      <w:r>
+        <w:t>head.next</w:t>
+      </w:r>
+      <w:proofErr w:type="spellEnd"/>
+      <w:r>
+        <w:t>==null)</w:t>
+      </w:r>
+    </w:p>
+    <w:p>
+      <w:r>
+        <w:t xml:space="preserve">            return head;</w:t>
+      </w:r>
+    </w:p>
+    <w:p>
+      <w:r>
+        <w:t xml:space="preserve">        </w:t>
+      </w:r>
+      <w:proofErr w:type="spellStart"/>
+      <w:r>
+        <w:t>ListNode</w:t>
+      </w:r>
+      <w:proofErr w:type="spellEnd"/>
+      <w:r>
+        <w:t xml:space="preserve"> current=</w:t>
+      </w:r>
+      <w:proofErr w:type="spellStart"/>
+      <w:proofErr w:type="gramStart"/>
+      <w:r>
+        <w:t>head.next</w:t>
+      </w:r>
+      <w:proofErr w:type="spellEnd"/>
+      <w:proofErr w:type="gramEnd"/>
+      <w:r>
+        <w:t>;</w:t>
+      </w:r>
+    </w:p>
+    <w:p>
+      <w:r>
+        <w:t xml:space="preserve">        </w:t>
+      </w:r>
+      <w:proofErr w:type="spellStart"/>
+      <w:r>
+        <w:t>ListNode</w:t>
+      </w:r>
+      <w:proofErr w:type="spellEnd"/>
+      <w:r>
+        <w:t xml:space="preserve"> </w:t>
+      </w:r>
+      <w:proofErr w:type="spellStart"/>
+      <w:r>
+        <w:t>prev</w:t>
+      </w:r>
+      <w:proofErr w:type="spellEnd"/>
+      <w:r>
+        <w:t>=head;</w:t>
+      </w:r>
+    </w:p>
+    <w:p>
+      <w:r>
+        <w:t xml:space="preserve">        while(</w:t>
+      </w:r>
+      <w:proofErr w:type="gramStart"/>
+      <w:r>
+        <w:t>current!=</w:t>
+      </w:r>
+      <w:proofErr w:type="gramEnd"/>
+      <w:r>
+        <w:t>null){</w:t>
+      </w:r>
+    </w:p>
+    <w:p>
+      <w:r>
+        <w:t xml:space="preserve">            </w:t>
+      </w:r>
+      <w:proofErr w:type="spellStart"/>
+      <w:proofErr w:type="gramStart"/>
+      <w:r>
+        <w:t>prev.next</w:t>
+      </w:r>
+      <w:proofErr w:type="spellEnd"/>
+      <w:proofErr w:type="gramEnd"/>
+      <w:r>
+        <w:t>=</w:t>
+      </w:r>
+      <w:proofErr w:type="spellStart"/>
+      <w:r>
+        <w:t>current.next</w:t>
+      </w:r>
+      <w:proofErr w:type="spellEnd"/>
+      <w:r>
+        <w:t>;</w:t>
+      </w:r>
+    </w:p>
+    <w:p>
+      <w:r>
+        <w:t xml:space="preserve">            </w:t>
+      </w:r>
+      <w:proofErr w:type="spellStart"/>
+      <w:proofErr w:type="gramStart"/>
+      <w:r>
+        <w:t>current.next</w:t>
+      </w:r>
+      <w:proofErr w:type="spellEnd"/>
+      <w:proofErr w:type="gramEnd"/>
+      <w:r>
+        <w:t>=head;</w:t>
+      </w:r>
+    </w:p>
+    <w:p>
+      <w:r>
+        <w:t xml:space="preserve">            head=current;</w:t>
+      </w:r>
+    </w:p>
+    <w:p>
+      <w:r>
+        <w:t xml:space="preserve">            current=</w:t>
+      </w:r>
+      <w:proofErr w:type="spellStart"/>
+      <w:proofErr w:type="gramStart"/>
+      <w:r>
+        <w:t>prev.next</w:t>
+      </w:r>
+      <w:proofErr w:type="spellEnd"/>
+      <w:proofErr w:type="gramEnd"/>
+      <w:r>
+        <w:t>;</w:t>
+      </w:r>
+    </w:p>
+    <w:p>
+      <w:r>
+        <w:t xml:space="preserve">        }</w:t>
+      </w:r>
+    </w:p>
+    <w:p>
+      <w:r>
+        <w:t xml:space="preserve">        return head;</w:t>
+      </w:r>
+    </w:p>
+    <w:p>
+      <w:r>
+        <w:t xml:space="preserve">    }</w:t>
+      </w:r>
+    </w:p>
+    <w:p>
+      <w:r>
+        <w:t>}</w:t>
+      </w:r>
+    </w:p>
+    <w:p>
+      <w:r>
+        <w:t>/**</w:t>
+      </w:r>
+    </w:p>
+    <w:p>
+      <w:r>
+        <w:t xml:space="preserve"> * Definition for </w:t>
+      </w:r>
+      <w:proofErr w:type="gramStart"/>
+      <w:r>
+        <w:t>singly-linked</w:t>
+      </w:r>
+      <w:proofErr w:type="gramEnd"/>
+      <w:r>
+        <w:t xml:space="preserve"> list.</w:t>
+      </w:r>
+    </w:p>
+    <w:p>
+      <w:r>
+        <w:lastRenderedPageBreak/>
+        <w:t xml:space="preserve"> * public class </w:t>
+      </w:r>
+      <w:proofErr w:type="spellStart"/>
+      <w:r>
+        <w:t>ListNode</w:t>
+      </w:r>
+      <w:proofErr w:type="spellEnd"/>
+      <w:r>
+        <w:t xml:space="preserve"> {</w:t>
+      </w:r>
+    </w:p>
+    <w:p>
+      <w:r>
+        <w:t xml:space="preserve"> *     int </w:t>
+      </w:r>
+      <w:proofErr w:type="spellStart"/>
+      <w:r>
+        <w:t>val</w:t>
+      </w:r>
+      <w:proofErr w:type="spellEnd"/>
+      <w:r>
+        <w:t>;</w:t>
+      </w:r>
+    </w:p>
+    <w:p>
+      <w:r>
+        <w:t xml:space="preserve"> *     </w:t>
+      </w:r>
+      <w:proofErr w:type="spellStart"/>
+      <w:r>
+        <w:t>ListNode</w:t>
+      </w:r>
+      <w:proofErr w:type="spellEnd"/>
+      <w:r>
+        <w:t xml:space="preserve"> next;</w:t>
+      </w:r>
+    </w:p>
+    <w:p>
+      <w:r>
+        <w:t xml:space="preserve"> *     </w:t>
+      </w:r>
+      <w:proofErr w:type="spellStart"/>
+      <w:proofErr w:type="gramStart"/>
+      <w:r>
+        <w:t>ListNode</w:t>
+      </w:r>
+      <w:proofErr w:type="spellEnd"/>
+      <w:r>
+        <w:t>(</w:t>
+      </w:r>
+      <w:proofErr w:type="gramEnd"/>
+      <w:r>
+        <w:t xml:space="preserve">int x) { </w:t>
+      </w:r>
+      <w:proofErr w:type="spellStart"/>
+      <w:r>
+        <w:t>val</w:t>
+      </w:r>
+      <w:proofErr w:type="spellEnd"/>
+      <w:r>
+        <w:t xml:space="preserve"> = x; }</w:t>
+      </w:r>
+    </w:p>
+    <w:p>
+      <w:r>
+        <w:t xml:space="preserve"> * }</w:t>
+      </w:r>
+    </w:p>
+    <w:p>
+      <w:r>
+        <w:t xml:space="preserve"> */</w:t>
+      </w:r>
+    </w:p>
+    <w:p>
+      <w:r>
+        <w:t>class Solution {</w:t>
+      </w:r>
+    </w:p>
+    <w:p>
+      <w:r>
+        <w:t xml:space="preserve">    public </w:t>
+      </w:r>
+      <w:proofErr w:type="spellStart"/>
+      <w:r>
+        <w:t>ListNode</w:t>
+      </w:r>
+      <w:proofErr w:type="spellEnd"/>
+      <w:r>
+        <w:t xml:space="preserve"> </w:t>
+      </w:r>
+      <w:proofErr w:type="spellStart"/>
+      <w:proofErr w:type="gramStart"/>
+      <w:r>
+        <w:t>removeElements</w:t>
+      </w:r>
+      <w:proofErr w:type="spellEnd"/>
+      <w:r>
+        <w:t>(</w:t>
+      </w:r>
+      <w:proofErr w:type="spellStart"/>
+      <w:proofErr w:type="gramEnd"/>
+      <w:r>
+        <w:t>ListNode</w:t>
+      </w:r>
+      <w:proofErr w:type="spellEnd"/>
+      <w:r>
+        <w:t xml:space="preserve"> head, int </w:t>
+      </w:r>
+      <w:proofErr w:type="spellStart"/>
+      <w:r>
+        <w:t>val</w:t>
+      </w:r>
+      <w:proofErr w:type="spellEnd"/>
+      <w:r>
+        <w:t>) {</w:t>
+      </w:r>
+    </w:p>
+    <w:p>
+      <w:r>
+        <w:t xml:space="preserve">        if(head==</w:t>
+      </w:r>
+      <w:proofErr w:type="gramStart"/>
+      <w:r>
+        <w:t>null){</w:t>
+      </w:r>
+      <w:proofErr w:type="gramEnd"/>
+    </w:p>
+    <w:p>
+      <w:r>
+        <w:t xml:space="preserve">            return null;</w:t>
+      </w:r>
+    </w:p>
+    <w:p>
+      <w:r>
+        <w:t xml:space="preserve">        }</w:t>
+      </w:r>
+    </w:p>
+    <w:p>
+      <w:r>
+        <w:t xml:space="preserve">        else </w:t>
+      </w:r>
+      <w:proofErr w:type="gramStart"/>
+      <w:r>
+        <w:t>if(</w:t>
+      </w:r>
+      <w:proofErr w:type="spellStart"/>
+      <w:proofErr w:type="gramEnd"/>
+      <w:r>
+        <w:t>head.next</w:t>
+      </w:r>
+      <w:proofErr w:type="spellEnd"/>
+      <w:r>
+        <w:t xml:space="preserve">==null &amp;&amp; </w:t>
+      </w:r>
+      <w:proofErr w:type="spellStart"/>
+      <w:r>
+        <w:t>head.val</w:t>
+      </w:r>
+      <w:proofErr w:type="spellEnd"/>
+      <w:r>
+        <w:t>==</w:t>
+      </w:r>
+      <w:proofErr w:type="spellStart"/>
+      <w:r>
+        <w:t>val</w:t>
+      </w:r>
+      <w:proofErr w:type="spellEnd"/>
+      <w:r>
+        <w:t>){</w:t>
+      </w:r>
+    </w:p>
+    <w:p>
+      <w:r>
+        <w:t xml:space="preserve">            return null;</w:t>
+      </w:r>
+    </w:p>
+    <w:p>
+      <w:r>
+        <w:t xml:space="preserve">        }</w:t>
+      </w:r>
+    </w:p>
+    <w:p>
+      <w:r>
+        <w:t xml:space="preserve">        </w:t>
+      </w:r>
+      <w:proofErr w:type="gramStart"/>
+      <w:r>
+        <w:t>else{</w:t>
+      </w:r>
+      <w:proofErr w:type="gramEnd"/>
+    </w:p>
+    <w:p>
+      <w:r>
+        <w:t xml:space="preserve">        </w:t>
+      </w:r>
+      <w:proofErr w:type="spellStart"/>
+      <w:r>
+        <w:t>ListNode</w:t>
+      </w:r>
+      <w:proofErr w:type="spellEnd"/>
+      <w:r>
+        <w:t xml:space="preserve"> current=</w:t>
+      </w:r>
+      <w:proofErr w:type="spellStart"/>
+      <w:proofErr w:type="gramStart"/>
+      <w:r>
+        <w:t>head.next</w:t>
+      </w:r>
+      <w:proofErr w:type="spellEnd"/>
+      <w:proofErr w:type="gramEnd"/>
+      <w:r>
+        <w:t>;</w:t>
+      </w:r>
+    </w:p>
+    <w:p>
+      <w:r>
+        <w:t xml:space="preserve">        </w:t>
+      </w:r>
+      <w:proofErr w:type="spellStart"/>
+      <w:r>
+        <w:t>ListNode</w:t>
+      </w:r>
+      <w:proofErr w:type="spellEnd"/>
+      <w:r>
+        <w:t xml:space="preserve"> </w:t>
+      </w:r>
+      <w:proofErr w:type="spellStart"/>
+      <w:r>
+        <w:t>prev</w:t>
+      </w:r>
+      <w:proofErr w:type="spellEnd"/>
+      <w:r>
+        <w:t>=head;</w:t>
+      </w:r>
+    </w:p>
+    <w:p>
+      <w:r>
+        <w:t xml:space="preserve">        while(</w:t>
+      </w:r>
+      <w:proofErr w:type="gramStart"/>
+      <w:r>
+        <w:t>current!=</w:t>
+      </w:r>
+      <w:proofErr w:type="gramEnd"/>
+      <w:r>
+        <w:t>null){</w:t>
+      </w:r>
+    </w:p>
+    <w:p>
+      <w:r>
+        <w:t xml:space="preserve">            if(</w:t>
+      </w:r>
+      <w:proofErr w:type="spellStart"/>
+      <w:r>
+        <w:t>head.val</w:t>
+      </w:r>
+      <w:proofErr w:type="spellEnd"/>
+      <w:r>
+        <w:t>==</w:t>
+      </w:r>
+      <w:proofErr w:type="spellStart"/>
+      <w:proofErr w:type="gramStart"/>
+      <w:r>
+        <w:t>val</w:t>
+      </w:r>
+      <w:proofErr w:type="spellEnd"/>
+      <w:r>
+        <w:t>){</w:t>
+      </w:r>
+      <w:proofErr w:type="gramEnd"/>
+    </w:p>
+    <w:p>
+      <w:r>
+        <w:t xml:space="preserve">                head=</w:t>
+      </w:r>
+      <w:proofErr w:type="spellStart"/>
+      <w:proofErr w:type="gramStart"/>
+      <w:r>
+        <w:t>prev.next</w:t>
+      </w:r>
+      <w:proofErr w:type="spellEnd"/>
+      <w:proofErr w:type="gramEnd"/>
+      <w:r>
+        <w:t>;</w:t>
+      </w:r>
+    </w:p>
+    <w:p>
+      <w:r>
+        <w:t xml:space="preserve">                </w:t>
+      </w:r>
+      <w:proofErr w:type="spellStart"/>
+      <w:r>
+        <w:t>prev</w:t>
+      </w:r>
+      <w:proofErr w:type="spellEnd"/>
+      <w:r>
+        <w:t>=head;</w:t>
+      </w:r>
+    </w:p>
+    <w:p>
+      <w:r>
+        <w:t xml:space="preserve">                current=</w:t>
+      </w:r>
+      <w:proofErr w:type="spellStart"/>
+      <w:proofErr w:type="gramStart"/>
+      <w:r>
+        <w:t>head.next</w:t>
+      </w:r>
+      <w:proofErr w:type="spellEnd"/>
+      <w:proofErr w:type="gramEnd"/>
+      <w:r>
+        <w:t>;</w:t>
+      </w:r>
+    </w:p>
+    <w:p>
+      <w:r>
+        <w:t xml:space="preserve">            }</w:t>
+      </w:r>
+    </w:p>
+    <w:p>
+      <w:r>
+        <w:t xml:space="preserve">            else if(</w:t>
+      </w:r>
+      <w:proofErr w:type="spellStart"/>
+      <w:r>
+        <w:t>current.val</w:t>
+      </w:r>
+      <w:proofErr w:type="spellEnd"/>
+      <w:r>
+        <w:t>==</w:t>
+      </w:r>
+      <w:proofErr w:type="spellStart"/>
+      <w:proofErr w:type="gramStart"/>
+      <w:r>
+        <w:t>val</w:t>
+      </w:r>
+      <w:proofErr w:type="spellEnd"/>
+      <w:r>
+        <w:t>){</w:t>
+      </w:r>
+      <w:proofErr w:type="gramEnd"/>
+    </w:p>
+    <w:p>
+      <w:r>
+        <w:t xml:space="preserve">                    </w:t>
+      </w:r>
+      <w:proofErr w:type="spellStart"/>
+      <w:proofErr w:type="gramStart"/>
+      <w:r>
+        <w:t>prev.next</w:t>
+      </w:r>
+      <w:proofErr w:type="spellEnd"/>
+      <w:proofErr w:type="gramEnd"/>
+      <w:r>
+        <w:t>=</w:t>
+      </w:r>
+      <w:proofErr w:type="spellStart"/>
+      <w:r>
+        <w:t>current.next</w:t>
+      </w:r>
+      <w:proofErr w:type="spellEnd"/>
+      <w:r>
+        <w:t>;</w:t>
+      </w:r>
+    </w:p>
+    <w:p>
+      <w:r>
+        <w:t xml:space="preserve">                    current=</w:t>
+      </w:r>
+      <w:proofErr w:type="spellStart"/>
+      <w:proofErr w:type="gramStart"/>
+      <w:r>
+        <w:t>current.next</w:t>
+      </w:r>
+      <w:proofErr w:type="spellEnd"/>
+      <w:proofErr w:type="gramEnd"/>
+      <w:r>
+        <w:t>;</w:t>
+      </w:r>
+    </w:p>
+    <w:p>
+      <w:r>
+        <w:t xml:space="preserve">                }</w:t>
+      </w:r>
+    </w:p>
+    <w:p>
+      <w:r>
+        <w:t xml:space="preserve">            </w:t>
+      </w:r>
+      <w:proofErr w:type="gramStart"/>
+      <w:r>
+        <w:t>else{</w:t>
+      </w:r>
+      <w:proofErr w:type="gramEnd"/>
+    </w:p>
+    <w:p>
+      <w:r>
+        <w:t xml:space="preserve">                current=</w:t>
+      </w:r>
+      <w:proofErr w:type="spellStart"/>
+      <w:proofErr w:type="gramStart"/>
+      <w:r>
+        <w:t>current.next</w:t>
+      </w:r>
+      <w:proofErr w:type="spellEnd"/>
+      <w:proofErr w:type="gramEnd"/>
+      <w:r>
+        <w:t>;</w:t>
+      </w:r>
+    </w:p>
+    <w:p>
+      <w:r>
+        <w:lastRenderedPageBreak/>
+        <w:t xml:space="preserve">                </w:t>
+      </w:r>
+      <w:proofErr w:type="spellStart"/>
+      <w:r>
+        <w:t>prev</w:t>
+      </w:r>
+      <w:proofErr w:type="spellEnd"/>
+      <w:r>
+        <w:t>=</w:t>
+      </w:r>
+      <w:proofErr w:type="spellStart"/>
+      <w:proofErr w:type="gramStart"/>
+      <w:r>
+        <w:t>prev.next</w:t>
+      </w:r>
+      <w:proofErr w:type="spellEnd"/>
+      <w:proofErr w:type="gramEnd"/>
+      <w:r>
+        <w:t>;</w:t>
+      </w:r>
+    </w:p>
+    <w:p>
+      <w:r>
+        <w:t xml:space="preserve">            }</w:t>
+      </w:r>
+    </w:p>
+    <w:p>
+      <w:r>
+        <w:t xml:space="preserve">        }</w:t>
+      </w:r>
+    </w:p>
+    <w:p>
+      <w:r>
+        <w:t xml:space="preserve">        current =head;</w:t>
+      </w:r>
+    </w:p>
+    <w:p>
+      <w:r>
+        <w:t xml:space="preserve">        while(</w:t>
+      </w:r>
+      <w:proofErr w:type="gramStart"/>
+      <w:r>
+        <w:t>current!=</w:t>
+      </w:r>
+      <w:proofErr w:type="gramEnd"/>
+      <w:r>
+        <w:t>null){</w:t>
+      </w:r>
+    </w:p>
+    <w:p>
+      <w:r>
+        <w:t xml:space="preserve">            </w:t>
+      </w:r>
+      <w:proofErr w:type="spellStart"/>
+      <w:r>
+        <w:t>System.out.print</w:t>
+      </w:r>
+      <w:proofErr w:type="spellEnd"/>
+      <w:r>
+        <w:t>(</w:t>
+      </w:r>
+      <w:proofErr w:type="spellStart"/>
+      <w:r>
+        <w:t>current.val</w:t>
+      </w:r>
+      <w:proofErr w:type="spellEnd"/>
+      <w:r>
+        <w:t>+" ");</w:t>
+      </w:r>
+    </w:p>
+    <w:p>
+      <w:r>
+        <w:t xml:space="preserve">            current=</w:t>
+      </w:r>
+      <w:proofErr w:type="spellStart"/>
+      <w:proofErr w:type="gramStart"/>
+      <w:r>
+        <w:t>current.next</w:t>
+      </w:r>
+      <w:proofErr w:type="spellEnd"/>
+      <w:proofErr w:type="gramEnd"/>
+      <w:r>
+        <w:t>;</w:t>
+      </w:r>
+    </w:p>
+    <w:p>
+      <w:r>
+        <w:t xml:space="preserve">        }</w:t>
+      </w:r>
+    </w:p>
+    <w:p>
+      <w:r>
+        <w:t xml:space="preserve">        </w:t>
+      </w:r>
+      <w:proofErr w:type="gramStart"/>
+      <w:r>
+        <w:t>if(</w:t>
+      </w:r>
+      <w:proofErr w:type="spellStart"/>
+      <w:proofErr w:type="gramEnd"/>
+      <w:r>
+        <w:t>head.next</w:t>
+      </w:r>
+      <w:proofErr w:type="spellEnd"/>
+      <w:r>
+        <w:t xml:space="preserve">==null &amp;&amp; </w:t>
+      </w:r>
+      <w:proofErr w:type="spellStart"/>
+      <w:r>
+        <w:t>head.val</w:t>
+      </w:r>
+      <w:proofErr w:type="spellEnd"/>
+      <w:r>
+        <w:t>==</w:t>
+      </w:r>
+      <w:proofErr w:type="spellStart"/>
+      <w:r>
+        <w:t>val</w:t>
+      </w:r>
+      <w:proofErr w:type="spellEnd"/>
+      <w:r>
+        <w:t>){</w:t>
+      </w:r>
+    </w:p>
+    <w:p>
+      <w:r>
+        <w:t xml:space="preserve">            return null;</w:t>
+      </w:r>
+    </w:p>
+    <w:p>
+      <w:r>
+        <w:t xml:space="preserve">        }</w:t>
+      </w:r>
+    </w:p>
+    <w:p>
+      <w:r>
+        <w:t xml:space="preserve">        else</w:t>
+      </w:r>
+    </w:p>
+    <w:p>
+      <w:r>
+        <w:t xml:space="preserve">        return head;</w:t>
+      </w:r>
+    </w:p>
+    <w:p>
+      <w:r>
+        <w:t xml:space="preserve">        }</w:t>
+      </w:r>
+    </w:p>
+    <w:p>
+      <w:r>
+        <w:t xml:space="preserve">        }</w:t>
+      </w:r>
+    </w:p>
+    <w:p>
+      <w:r>
+        <w:t xml:space="preserve">    }</w:t>
+      </w:r>
+    </w:p>
+    <w:p>
+      <w:r>
+        <w:t>/**</w:t>
+      </w:r>
+    </w:p>
+    <w:p>
+      <w:r>
+        <w:t xml:space="preserve"> * Definition for </w:t>
+      </w:r>
+      <w:proofErr w:type="gramStart"/>
+      <w:r>
+        <w:t>singly-linked</w:t>
+      </w:r>
+      <w:proofErr w:type="gramEnd"/>
+      <w:r>
+        <w:t xml:space="preserve"> list.</w:t>
+      </w:r>
+    </w:p>
+    <w:p>
+      <w:r>
+        <w:t xml:space="preserve"> * public class </w:t>
+      </w:r>
+      <w:proofErr w:type="spellStart"/>
+      <w:r>
+        <w:t>ListNode</w:t>
+      </w:r>
+      <w:proofErr w:type="spellEnd"/>
+      <w:r>
+        <w:t xml:space="preserve"> {</w:t>
+      </w:r>
+    </w:p>
+    <w:p>
+      <w:r>
+        <w:t xml:space="preserve"> *     int </w:t>
+      </w:r>
+      <w:proofErr w:type="spellStart"/>
+      <w:r>
+        <w:t>val</w:t>
+      </w:r>
+      <w:proofErr w:type="spellEnd"/>
+      <w:r>
+        <w:t>;</w:t>
+      </w:r>
+    </w:p>
+    <w:p>
+      <w:r>
+        <w:t xml:space="preserve"> *     </w:t>
+      </w:r>
+      <w:proofErr w:type="spellStart"/>
+      <w:r>
+        <w:t>ListNode</w:t>
+      </w:r>
+      <w:proofErr w:type="spellEnd"/>
+      <w:r>
+        <w:t xml:space="preserve"> next;</w:t>
+      </w:r>
+    </w:p>
+    <w:p>
+      <w:r>
+        <w:t xml:space="preserve"> *     </w:t>
+      </w:r>
+      <w:proofErr w:type="spellStart"/>
+      <w:proofErr w:type="gramStart"/>
+      <w:r>
+        <w:t>ListNode</w:t>
+      </w:r>
+      <w:proofErr w:type="spellEnd"/>
+      <w:r>
+        <w:t>(</w:t>
+      </w:r>
+      <w:proofErr w:type="gramEnd"/>
+      <w:r>
+        <w:t>) {}</w:t>
+      </w:r>
+    </w:p>
+    <w:p>
+      <w:r>
+        <w:t xml:space="preserve"> *     </w:t>
+      </w:r>
+      <w:proofErr w:type="spellStart"/>
+      <w:proofErr w:type="gramStart"/>
+      <w:r>
+        <w:t>ListNode</w:t>
+      </w:r>
+      <w:proofErr w:type="spellEnd"/>
+      <w:r>
+        <w:t>(</w:t>
+      </w:r>
+      <w:proofErr w:type="gramEnd"/>
+      <w:r>
+        <w:t xml:space="preserve">int </w:t>
+      </w:r>
+      <w:proofErr w:type="spellStart"/>
+      <w:r>
+        <w:t>val</w:t>
+      </w:r>
+      <w:proofErr w:type="spellEnd"/>
+      <w:r>
+        <w:t xml:space="preserve">) { </w:t>
+      </w:r>
+      <w:proofErr w:type="spellStart"/>
+      <w:r>
+        <w:t>this.val</w:t>
+      </w:r>
+      <w:proofErr w:type="spellEnd"/>
+      <w:r>
+        <w:t xml:space="preserve"> = </w:t>
+      </w:r>
+      <w:proofErr w:type="spellStart"/>
+      <w:r>
+        <w:t>val</w:t>
+      </w:r>
+      <w:proofErr w:type="spellEnd"/>
+      <w:r>
+        <w:t>; }</w:t>
+      </w:r>
+    </w:p>
+    <w:p>
+      <w:r>
+        <w:t xml:space="preserve"> *     </w:t>
+      </w:r>
+      <w:proofErr w:type="spellStart"/>
+      <w:proofErr w:type="gramStart"/>
+      <w:r>
+        <w:t>ListNode</w:t>
+      </w:r>
+      <w:proofErr w:type="spellEnd"/>
+      <w:r>
+        <w:t>(</w:t>
+      </w:r>
+      <w:proofErr w:type="gramEnd"/>
+      <w:r>
+        <w:t xml:space="preserve">int </w:t>
+      </w:r>
+      <w:proofErr w:type="spellStart"/>
+      <w:r>
+        <w:t>val</w:t>
+      </w:r>
+      <w:proofErr w:type="spellEnd"/>
+      <w:r>
+        <w:t xml:space="preserve">, </w:t>
+      </w:r>
+      <w:proofErr w:type="spellStart"/>
+      <w:r>
+        <w:t>ListNode</w:t>
+      </w:r>
+      <w:proofErr w:type="spellEnd"/>
+      <w:r>
+        <w:t xml:space="preserve"> next) { </w:t>
+      </w:r>
+      <w:proofErr w:type="spellStart"/>
+      <w:r>
+        <w:t>this.val</w:t>
+      </w:r>
+      <w:proofErr w:type="spellEnd"/>
+      <w:r>
+        <w:t xml:space="preserve"> = </w:t>
+      </w:r>
+      <w:proofErr w:type="spellStart"/>
+      <w:r>
+        <w:t>val</w:t>
+      </w:r>
+      <w:proofErr w:type="spellEnd"/>
+      <w:r>
+        <w:t xml:space="preserve">; </w:t>
+      </w:r>
+      <w:proofErr w:type="spellStart"/>
+      <w:r>
+        <w:t>this.next</w:t>
+      </w:r>
+      <w:proofErr w:type="spellEnd"/>
+      <w:r>
+        <w:t xml:space="preserve"> = next; }</w:t>
+      </w:r>
+    </w:p>
+    <w:p>
+      <w:r>
+        <w:t xml:space="preserve"> * }</w:t>
+      </w:r>
+    </w:p>
+    <w:p>
+      <w:r>
+        <w:t xml:space="preserve"> */</w:t>
+      </w:r>
+    </w:p>
+    <w:p>
+      <w:r>
+        <w:t>class Solution {</w:t>
+      </w:r>
+    </w:p>
+    <w:p>
+      <w:r>
+        <w:t xml:space="preserve">    public </w:t>
+      </w:r>
+      <w:proofErr w:type="spellStart"/>
+      <w:r>
+        <w:t>ListNode</w:t>
+      </w:r>
+      <w:proofErr w:type="spellEnd"/>
+      <w:r>
+        <w:t xml:space="preserve"> </w:t>
+      </w:r>
+      <w:proofErr w:type="spellStart"/>
+      <w:proofErr w:type="gramStart"/>
+      <w:r>
+        <w:t>oddEvenList</w:t>
+      </w:r>
+      <w:proofErr w:type="spellEnd"/>
+      <w:r>
+        <w:t>(</w:t>
+      </w:r>
+      <w:proofErr w:type="spellStart"/>
+      <w:proofErr w:type="gramEnd"/>
+      <w:r>
+        <w:t>ListNode</w:t>
+      </w:r>
+      <w:proofErr w:type="spellEnd"/>
+      <w:r>
+        <w:t xml:space="preserve"> head) {</w:t>
+      </w:r>
+    </w:p>
+    <w:p>
+      <w:r>
+        <w:t xml:space="preserve">        </w:t>
+      </w:r>
+      <w:proofErr w:type="gramStart"/>
+      <w:r>
+        <w:t>if(</w:t>
+      </w:r>
+      <w:proofErr w:type="gramEnd"/>
+      <w:r>
+        <w:t xml:space="preserve">head==null || </w:t>
+      </w:r>
+      <w:proofErr w:type="spellStart"/>
+      <w:r>
+        <w:t>head.next</w:t>
+      </w:r>
+      <w:proofErr w:type="spellEnd"/>
+      <w:r>
+        <w:t>==null)</w:t>
+      </w:r>
+    </w:p>
+    <w:p>
+      <w:r>
+        <w:lastRenderedPageBreak/>
+        <w:t xml:space="preserve">            return head;</w:t>
+      </w:r>
+    </w:p>
+    <w:p>
+      <w:r>
+        <w:t xml:space="preserve">        </w:t>
+      </w:r>
+      <w:proofErr w:type="spellStart"/>
+      <w:r>
+        <w:t>ListNode</w:t>
+      </w:r>
+      <w:proofErr w:type="spellEnd"/>
+      <w:r>
+        <w:t xml:space="preserve"> odd=head;</w:t>
+      </w:r>
+    </w:p>
+    <w:p>
+      <w:r>
+        <w:t xml:space="preserve">        </w:t>
+      </w:r>
+      <w:proofErr w:type="spellStart"/>
+      <w:r>
+        <w:t>ListNode</w:t>
+      </w:r>
+      <w:proofErr w:type="spellEnd"/>
+      <w:r>
+        <w:t xml:space="preserve"> </w:t>
+      </w:r>
+      <w:proofErr w:type="spellStart"/>
+      <w:r>
+        <w:t>even_head</w:t>
+      </w:r>
+      <w:proofErr w:type="spellEnd"/>
+      <w:r>
+        <w:t>=</w:t>
+      </w:r>
+      <w:proofErr w:type="spellStart"/>
+      <w:proofErr w:type="gramStart"/>
+      <w:r>
+        <w:t>head.next</w:t>
+      </w:r>
+      <w:proofErr w:type="spellEnd"/>
+      <w:proofErr w:type="gramEnd"/>
+      <w:r>
+        <w:t>;</w:t>
+      </w:r>
+    </w:p>
+    <w:p>
+      <w:r>
+        <w:t xml:space="preserve">        </w:t>
+      </w:r>
+      <w:proofErr w:type="spellStart"/>
+      <w:r>
+        <w:t>ListNode</w:t>
+      </w:r>
+      <w:proofErr w:type="spellEnd"/>
+      <w:r>
+        <w:t xml:space="preserve"> even=</w:t>
+      </w:r>
+      <w:proofErr w:type="spellStart"/>
+      <w:r>
+        <w:t>even_head</w:t>
+      </w:r>
+      <w:proofErr w:type="spellEnd"/>
+      <w:r>
+        <w:t>;</w:t>
+      </w:r>
+    </w:p>
+    <w:p>
+      <w:r>
+        <w:t xml:space="preserve">        </w:t>
+      </w:r>
+      <w:proofErr w:type="spellStart"/>
+      <w:r>
+        <w:t>ListNode</w:t>
+      </w:r>
+      <w:proofErr w:type="spellEnd"/>
+      <w:r>
+        <w:t xml:space="preserve"> current=</w:t>
+      </w:r>
+      <w:proofErr w:type="spellStart"/>
+      <w:r>
+        <w:t>even_head</w:t>
+      </w:r>
+      <w:proofErr w:type="spellEnd"/>
+      <w:r>
+        <w:t>;</w:t>
+      </w:r>
+    </w:p>
+    <w:p>
+      <w:r>
+        <w:t xml:space="preserve">        int </w:t>
+      </w:r>
+      <w:proofErr w:type="spellStart"/>
+      <w:r>
+        <w:t>i</w:t>
+      </w:r>
+      <w:proofErr w:type="spellEnd"/>
+      <w:r>
+        <w:t>=2;</w:t>
+      </w:r>
+    </w:p>
+    <w:p>
+      <w:r>
+        <w:t xml:space="preserve">        while(</w:t>
+      </w:r>
+      <w:proofErr w:type="gramStart"/>
+      <w:r>
+        <w:t>current!=</w:t>
+      </w:r>
+      <w:proofErr w:type="gramEnd"/>
+      <w:r>
+        <w:t>null){</w:t>
+      </w:r>
+    </w:p>
+    <w:p>
+      <w:r>
+        <w:t xml:space="preserve">            if(i%</w:t>
+      </w:r>
+      <w:proofErr w:type="gramStart"/>
+      <w:r>
+        <w:t>2!=</w:t>
+      </w:r>
+      <w:proofErr w:type="gramEnd"/>
+      <w:r>
+        <w:t>0){</w:t>
+      </w:r>
+    </w:p>
+    <w:p>
+      <w:r>
+        <w:t xml:space="preserve">                </w:t>
+      </w:r>
+      <w:proofErr w:type="spellStart"/>
+      <w:proofErr w:type="gramStart"/>
+      <w:r>
+        <w:t>even.next</w:t>
+      </w:r>
+      <w:proofErr w:type="spellEnd"/>
+      <w:proofErr w:type="gramEnd"/>
+      <w:r>
+        <w:t>=</w:t>
+      </w:r>
+      <w:proofErr w:type="spellStart"/>
+      <w:r>
+        <w:t>current.next</w:t>
+      </w:r>
+      <w:proofErr w:type="spellEnd"/>
+      <w:r>
+        <w:t>;</w:t>
+      </w:r>
+    </w:p>
+    <w:p>
+      <w:r>
+        <w:t xml:space="preserve">                </w:t>
+      </w:r>
+      <w:proofErr w:type="spellStart"/>
+      <w:proofErr w:type="gramStart"/>
+      <w:r>
+        <w:t>odd.next</w:t>
+      </w:r>
+      <w:proofErr w:type="spellEnd"/>
+      <w:proofErr w:type="gramEnd"/>
+      <w:r>
+        <w:t>=current;</w:t>
+      </w:r>
+    </w:p>
+    <w:p>
+      <w:r>
+        <w:t xml:space="preserve">                </w:t>
+      </w:r>
+      <w:proofErr w:type="spellStart"/>
+      <w:proofErr w:type="gramStart"/>
+      <w:r>
+        <w:t>current.next</w:t>
+      </w:r>
+      <w:proofErr w:type="spellEnd"/>
+      <w:proofErr w:type="gramEnd"/>
+      <w:r>
+        <w:t>=</w:t>
+      </w:r>
+      <w:proofErr w:type="spellStart"/>
+      <w:r>
+        <w:t>even_head</w:t>
+      </w:r>
+      <w:proofErr w:type="spellEnd"/>
+      <w:r>
+        <w:t>;</w:t>
+      </w:r>
+    </w:p>
+    <w:p>
+      <w:r>
+        <w:t xml:space="preserve">                odd=</w:t>
+      </w:r>
+      <w:proofErr w:type="spellStart"/>
+      <w:proofErr w:type="gramStart"/>
+      <w:r>
+        <w:t>odd.next</w:t>
+      </w:r>
+      <w:proofErr w:type="spellEnd"/>
+      <w:proofErr w:type="gramEnd"/>
+      <w:r>
+        <w:t>;</w:t>
+      </w:r>
+    </w:p>
+    <w:p>
+      <w:r>
+        <w:t xml:space="preserve">                current=even;</w:t>
+      </w:r>
+    </w:p>
+    <w:p>
+      <w:r>
+        <w:t xml:space="preserve">            }</w:t>
+      </w:r>
+    </w:p>
+    <w:p>
+      <w:r>
+        <w:t xml:space="preserve">            </w:t>
+      </w:r>
+      <w:proofErr w:type="gramStart"/>
+      <w:r>
+        <w:t>else{</w:t>
+      </w:r>
+      <w:proofErr w:type="gramEnd"/>
+    </w:p>
+    <w:p>
+      <w:r>
+        <w:t xml:space="preserve">                even=current;</w:t>
+      </w:r>
+    </w:p>
+    <w:p>
+      <w:r>
+        <w:t xml:space="preserve">            }</w:t>
+      </w:r>
+    </w:p>
+    <w:p>
+      <w:r>
+        <w:t xml:space="preserve">            </w:t>
+      </w:r>
+      <w:proofErr w:type="spellStart"/>
+      <w:r>
+        <w:t>i</w:t>
+      </w:r>
+      <w:proofErr w:type="spellEnd"/>
+      <w:r>
+        <w:t>++;</w:t>
+      </w:r>
+    </w:p>
+    <w:p>
+      <w:r>
+        <w:t xml:space="preserve">            current=</w:t>
+      </w:r>
+      <w:proofErr w:type="spellStart"/>
+      <w:proofErr w:type="gramStart"/>
+      <w:r>
+        <w:t>current.next</w:t>
+      </w:r>
+      <w:proofErr w:type="spellEnd"/>
+      <w:proofErr w:type="gramEnd"/>
+      <w:r>
+        <w:t>;</w:t>
+      </w:r>
+    </w:p>
+    <w:p>
+      <w:r>
+        <w:t xml:space="preserve">        }</w:t>
+      </w:r>
+    </w:p>
+    <w:p>
+      <w:r>
+        <w:t xml:space="preserve">        return head;</w:t>
+      </w:r>
+    </w:p>
+    <w:p>
+      <w:r>
+        <w:t xml:space="preserve">    }</w:t>
+      </w:r>
+    </w:p>
+    <w:p>
+      <w:r>
+        <w:t>}</w:t>
+      </w:r>
+    </w:p>
+    <w:p>
       <w:bookmarkStart w:id="0" w:name="_GoBack"/>
       <w:bookmarkEnd w:id="0"/>
-      <w:r>
-        <w:t xml:space="preserve">        return head;</w:t>
-      </w:r>
-    </w:p>
-    <w:p>
-      <w:r>
-        <w:t xml:space="preserve">    }</w:t>
-      </w:r>
-    </w:p>
-    <w:p>
-      <w:r>
-        <w:t>}</w:t>
-      </w:r>
     </w:p>
     <w:sectPr>
       <w:pgSz w:w="12240" w:h="15840"/>
@@ -2709,6 +4912,7 @@
     <w:lsdException w:name="HTML Sample" w:semiHidden="1" w:unhideWhenUsed="1"/>
     <w:lsdException w:name="HTML Typewriter" w:semiHidden="1" w:unhideWhenUsed="1"/>
     <w:lsdException w:name="HTML Variable" w:semiHidden="1" w:unhideWhenUsed="1"/>
+    <w:lsdException w:name="Normal Table" w:semiHidden="1" w:unhideWhenUsed="1"/>
     <w:lsdException w:name="annotation subject" w:semiHidden="1" w:unhideWhenUsed="1"/>
     <w:lsdException w:name="No List" w:semiHidden="1" w:unhideWhenUsed="1"/>
     <w:lsdException w:name="Outline List 1" w:semiHidden="1" w:unhideWhenUsed="1"/>
@@ -2755,8 +4959,10 @@
     <w:lsdException w:name="Table Subtle 2" w:semiHidden="1" w:unhideWhenUsed="1"/>
     <w:lsdException w:name="Table Web 1" w:semiHidden="1" w:unhideWhenUsed="1"/>
     <w:lsdException w:name="Table Web 2" w:semiHidden="1" w:unhideWhenUsed="1"/>
+    <w:lsdException w:name="Table Web 3" w:semiHidden="1" w:unhideWhenUsed="1"/>
     <w:lsdException w:name="Balloon Text" w:semiHidden="1" w:unhideWhenUsed="1"/>
     <w:lsdException w:name="Table Grid" w:uiPriority="39"/>
+    <w:lsdException w:name="Table Theme" w:semiHidden="1" w:unhideWhenUsed="1"/>
     <w:lsdException w:name="Placeholder Text" w:semiHidden="1"/>
     <w:lsdException w:name="No Spacing" w:uiPriority="1" w:qFormat="1"/>
     <w:lsdException w:name="Light Shading" w:uiPriority="60"/>

</xml_diff>